<commit_message>
Update a4.docx via webhook.
</commit_message>
<xml_diff>
--- a/puzzlescloud/a4.docx
+++ b/puzzlescloud/a4.docx
@@ -511,7 +511,7 @@
         <w:pStyle w:val="Heading1"/>
         <w:rPr/>
       </w:pPr>
-      <w:bookmarkStart w:id="2" w:name="_Toc16363696555967793538424293"/>
+      <w:bookmarkStart w:id="2" w:name="_Toc16363770277308596722999403"/>
       <w:r>
         <w:rPr/>
         <w:t xml:space="preserve">puzzles-cloud  </w:t>
@@ -523,36 +523,12 @@
         <w:pStyle w:val="Heading2"/>
         <w:rPr/>
       </w:pPr>
-      <w:bookmarkStart w:id="3" w:name="_Toc16363696556291076694853095"/>
+      <w:bookmarkStart w:id="3" w:name="_Toc16363770277628149851917629"/>
       <w:r>
         <w:rPr/>
         <w:t xml:space="preserve">mnogo je dobro bilo  </w:t>
       </w:r>
       <w:bookmarkEnd w:id="3"/>
-    </w:p>
-    <w:p>
-      <w:pPr>
-        <w:pStyle w:val="Heading3"/>
-        <w:rPr/>
-      </w:pPr>
-      <w:bookmarkStart w:id="4" w:name="_Toc16363696556635125437202015"/>
-      <w:r>
-        <w:rPr/>
-        <w:t xml:space="preserve">jos jedan samo failed  </w:t>
-      </w:r>
-      <w:bookmarkEnd w:id="4"/>
-    </w:p>
-    <w:p>
-      <w:pPr>
-        <w:pStyle w:val="Heading4"/>
-        <w:rPr/>
-      </w:pPr>
-      <w:bookmarkStart w:id="5" w:name="_Toc16363696556945780027231943"/>
-      <w:r>
-        <w:rPr/>
-        <w:t xml:space="preserve">asdqweasdqwe  </w:t>
-      </w:r>
-      <w:bookmarkEnd w:id="5"/>
       <w:r>
         <w:br w:type="page"/>
       </w:r>

</xml_diff>